<commit_message>
Support for custom chapter prefix
</commit_message>
<xml_diff>
--- a/template.docx
+++ b/template.docx
@@ -4,7 +4,7 @@
   <w:body>
     <w:p>
       <w:pPr>
-        <w:pStyle w:val="FirstParagraph"/>
+        <w:pStyle w:val="Heading4"/>
       </w:pPr>
       <w:bookmarkStart w:id="0" w:name="_GoBack"/>
       <w:bookmarkEnd w:id="0"/>
@@ -251,11 +251,1067 @@
       <w:lvlJc w:val="left"/>
     </w:lvl>
   </w:abstractNum>
+  <w:abstractNum w:abstractNumId="2">
+    <w:nsid w:val="072A17F2"/>
+    <w:multiLevelType w:val="multilevel"/>
+    <w:tmpl w:val="0409001D"/>
+    <w:lvl w:ilvl="0">
+      <w:start w:val="1"/>
+      <w:numFmt w:val="decimal"/>
+      <w:lvlText w:val="%1)"/>
+      <w:lvlJc w:val="left"/>
+      <w:pPr>
+        <w:ind w:left="360" w:hanging="360"/>
+      </w:pPr>
+    </w:lvl>
+    <w:lvl w:ilvl="1">
+      <w:start w:val="1"/>
+      <w:numFmt w:val="lowerLetter"/>
+      <w:lvlText w:val="%2)"/>
+      <w:lvlJc w:val="left"/>
+      <w:pPr>
+        <w:ind w:left="720" w:hanging="360"/>
+      </w:pPr>
+    </w:lvl>
+    <w:lvl w:ilvl="2">
+      <w:start w:val="1"/>
+      <w:numFmt w:val="lowerRoman"/>
+      <w:lvlText w:val="%3)"/>
+      <w:lvlJc w:val="left"/>
+      <w:pPr>
+        <w:ind w:left="1080" w:hanging="360"/>
+      </w:pPr>
+    </w:lvl>
+    <w:lvl w:ilvl="3">
+      <w:start w:val="1"/>
+      <w:numFmt w:val="decimal"/>
+      <w:lvlText w:val="(%4)"/>
+      <w:lvlJc w:val="left"/>
+      <w:pPr>
+        <w:ind w:left="1440" w:hanging="360"/>
+      </w:pPr>
+    </w:lvl>
+    <w:lvl w:ilvl="4">
+      <w:start w:val="1"/>
+      <w:numFmt w:val="lowerLetter"/>
+      <w:lvlText w:val="(%5)"/>
+      <w:lvlJc w:val="left"/>
+      <w:pPr>
+        <w:ind w:left="1800" w:hanging="360"/>
+      </w:pPr>
+    </w:lvl>
+    <w:lvl w:ilvl="5">
+      <w:start w:val="1"/>
+      <w:numFmt w:val="lowerRoman"/>
+      <w:lvlText w:val="(%6)"/>
+      <w:lvlJc w:val="left"/>
+      <w:pPr>
+        <w:ind w:left="2160" w:hanging="360"/>
+      </w:pPr>
+    </w:lvl>
+    <w:lvl w:ilvl="6">
+      <w:start w:val="1"/>
+      <w:numFmt w:val="decimal"/>
+      <w:lvlText w:val="%7."/>
+      <w:lvlJc w:val="left"/>
+      <w:pPr>
+        <w:ind w:left="2520" w:hanging="360"/>
+      </w:pPr>
+    </w:lvl>
+    <w:lvl w:ilvl="7">
+      <w:start w:val="1"/>
+      <w:numFmt w:val="lowerLetter"/>
+      <w:lvlText w:val="%8."/>
+      <w:lvlJc w:val="left"/>
+      <w:pPr>
+        <w:ind w:left="2880" w:hanging="360"/>
+      </w:pPr>
+    </w:lvl>
+    <w:lvl w:ilvl="8">
+      <w:start w:val="1"/>
+      <w:numFmt w:val="lowerRoman"/>
+      <w:lvlText w:val="%9."/>
+      <w:lvlJc w:val="left"/>
+      <w:pPr>
+        <w:ind w:left="3240" w:hanging="360"/>
+      </w:pPr>
+    </w:lvl>
+  </w:abstractNum>
+  <w:abstractNum w:abstractNumId="3">
+    <w:nsid w:val="185B135E"/>
+    <w:multiLevelType w:val="multilevel"/>
+    <w:tmpl w:val="38EAE026"/>
+    <w:lvl w:ilvl="0">
+      <w:start w:val="1"/>
+      <w:numFmt w:val="decimal"/>
+      <w:pStyle w:val="Heading1"/>
+      <w:lvlText w:val="%1."/>
+      <w:lvlJc w:val="left"/>
+      <w:pPr>
+        <w:ind w:left="360" w:hanging="360"/>
+      </w:pPr>
+      <w:rPr>
+        <w:rFonts w:hint="default"/>
+      </w:rPr>
+    </w:lvl>
+    <w:lvl w:ilvl="1">
+      <w:start w:val="1"/>
+      <w:numFmt w:val="decimal"/>
+      <w:pStyle w:val="Heading2"/>
+      <w:lvlText w:val="%1.%2."/>
+      <w:lvlJc w:val="left"/>
+      <w:pPr>
+        <w:ind w:left="567" w:hanging="567"/>
+      </w:pPr>
+      <w:rPr>
+        <w:rFonts w:hint="default"/>
+      </w:rPr>
+    </w:lvl>
+    <w:lvl w:ilvl="2">
+      <w:start w:val="1"/>
+      <w:numFmt w:val="decimal"/>
+      <w:pStyle w:val="Heading3"/>
+      <w:lvlText w:val="%1.%2.%3."/>
+      <w:lvlJc w:val="left"/>
+      <w:pPr>
+        <w:ind w:left="567" w:hanging="567"/>
+      </w:pPr>
+      <w:rPr>
+        <w:rFonts w:hint="default"/>
+      </w:rPr>
+    </w:lvl>
+    <w:lvl w:ilvl="3">
+      <w:start w:val="1"/>
+      <w:numFmt w:val="decimal"/>
+      <w:pStyle w:val="Heading4"/>
+      <w:lvlText w:val="%3%1.%2..%4."/>
+      <w:lvlJc w:val="left"/>
+      <w:pPr>
+        <w:ind w:left="567" w:hanging="567"/>
+      </w:pPr>
+      <w:rPr>
+        <w:rFonts w:hint="default"/>
+      </w:rPr>
+    </w:lvl>
+    <w:lvl w:ilvl="4">
+      <w:start w:val="1"/>
+      <w:numFmt w:val="decimal"/>
+      <w:lvlText w:val="%1.%2.%3.%4.%5."/>
+      <w:lvlJc w:val="left"/>
+      <w:pPr>
+        <w:ind w:left="2232" w:hanging="792"/>
+      </w:pPr>
+      <w:rPr>
+        <w:rFonts w:hint="default"/>
+      </w:rPr>
+    </w:lvl>
+    <w:lvl w:ilvl="5">
+      <w:start w:val="1"/>
+      <w:numFmt w:val="decimal"/>
+      <w:lvlText w:val="%1.%2.%3.%4.%5.%6."/>
+      <w:lvlJc w:val="left"/>
+      <w:pPr>
+        <w:ind w:left="2736" w:hanging="936"/>
+      </w:pPr>
+      <w:rPr>
+        <w:rFonts w:hint="default"/>
+      </w:rPr>
+    </w:lvl>
+    <w:lvl w:ilvl="6">
+      <w:start w:val="1"/>
+      <w:numFmt w:val="decimal"/>
+      <w:lvlText w:val="%1.%2.%3.%4.%5.%6.%7."/>
+      <w:lvlJc w:val="left"/>
+      <w:pPr>
+        <w:ind w:left="3240" w:hanging="1080"/>
+      </w:pPr>
+      <w:rPr>
+        <w:rFonts w:hint="default"/>
+      </w:rPr>
+    </w:lvl>
+    <w:lvl w:ilvl="7">
+      <w:start w:val="1"/>
+      <w:numFmt w:val="decimal"/>
+      <w:lvlText w:val="%1.%2.%3.%4.%5.%6.%7.%8."/>
+      <w:lvlJc w:val="left"/>
+      <w:pPr>
+        <w:ind w:left="3744" w:hanging="1224"/>
+      </w:pPr>
+      <w:rPr>
+        <w:rFonts w:hint="default"/>
+      </w:rPr>
+    </w:lvl>
+    <w:lvl w:ilvl="8">
+      <w:start w:val="1"/>
+      <w:numFmt w:val="decimal"/>
+      <w:lvlText w:val="%1.%2.%3.%4.%5.%6.%7.%8.%9."/>
+      <w:lvlJc w:val="left"/>
+      <w:pPr>
+        <w:ind w:left="4320" w:hanging="1440"/>
+      </w:pPr>
+      <w:rPr>
+        <w:rFonts w:hint="default"/>
+      </w:rPr>
+    </w:lvl>
+  </w:abstractNum>
+  <w:abstractNum w:abstractNumId="4">
+    <w:nsid w:val="191F7566"/>
+    <w:multiLevelType w:val="multilevel"/>
+    <w:tmpl w:val="97562A02"/>
+    <w:lvl w:ilvl="0">
+      <w:start w:val="1"/>
+      <w:numFmt w:val="decimal"/>
+      <w:lvlText w:val="%1."/>
+      <w:lvlJc w:val="left"/>
+      <w:pPr>
+        <w:ind w:left="360" w:hanging="360"/>
+      </w:pPr>
+      <w:rPr>
+        <w:rFonts w:hint="default"/>
+      </w:rPr>
+    </w:lvl>
+    <w:lvl w:ilvl="1">
+      <w:start w:val="1"/>
+      <w:numFmt w:val="decimal"/>
+      <w:lvlText w:val="%1.%2."/>
+      <w:lvlJc w:val="left"/>
+      <w:pPr>
+        <w:ind w:left="567" w:hanging="567"/>
+      </w:pPr>
+      <w:rPr>
+        <w:rFonts w:hint="default"/>
+      </w:rPr>
+    </w:lvl>
+    <w:lvl w:ilvl="2">
+      <w:start w:val="1"/>
+      <w:numFmt w:val="decimal"/>
+      <w:lvlText w:val="%1.%2.%3."/>
+      <w:lvlJc w:val="left"/>
+      <w:pPr>
+        <w:ind w:left="567" w:hanging="567"/>
+      </w:pPr>
+      <w:rPr>
+        <w:rFonts w:hint="default"/>
+      </w:rPr>
+    </w:lvl>
+    <w:lvl w:ilvl="3">
+      <w:start w:val="1"/>
+      <w:numFmt w:val="decimal"/>
+      <w:lvlText w:val="%1.%2.%3.%4."/>
+      <w:lvlJc w:val="left"/>
+      <w:pPr>
+        <w:ind w:left="1728" w:hanging="648"/>
+      </w:pPr>
+      <w:rPr>
+        <w:rFonts w:hint="default"/>
+      </w:rPr>
+    </w:lvl>
+    <w:lvl w:ilvl="4">
+      <w:start w:val="1"/>
+      <w:numFmt w:val="decimal"/>
+      <w:lvlText w:val="%1.%2.%3.%4.%5."/>
+      <w:lvlJc w:val="left"/>
+      <w:pPr>
+        <w:ind w:left="2232" w:hanging="792"/>
+      </w:pPr>
+      <w:rPr>
+        <w:rFonts w:hint="default"/>
+      </w:rPr>
+    </w:lvl>
+    <w:lvl w:ilvl="5">
+      <w:start w:val="1"/>
+      <w:numFmt w:val="decimal"/>
+      <w:lvlText w:val="%1.%2.%3.%4.%5.%6."/>
+      <w:lvlJc w:val="left"/>
+      <w:pPr>
+        <w:ind w:left="2736" w:hanging="936"/>
+      </w:pPr>
+      <w:rPr>
+        <w:rFonts w:hint="default"/>
+      </w:rPr>
+    </w:lvl>
+    <w:lvl w:ilvl="6">
+      <w:start w:val="1"/>
+      <w:numFmt w:val="decimal"/>
+      <w:lvlText w:val="%1.%2.%3.%4.%5.%6.%7."/>
+      <w:lvlJc w:val="left"/>
+      <w:pPr>
+        <w:ind w:left="3240" w:hanging="1080"/>
+      </w:pPr>
+      <w:rPr>
+        <w:rFonts w:hint="default"/>
+      </w:rPr>
+    </w:lvl>
+    <w:lvl w:ilvl="7">
+      <w:start w:val="1"/>
+      <w:numFmt w:val="decimal"/>
+      <w:lvlText w:val="%1.%2.%3.%4.%5.%6.%7.%8."/>
+      <w:lvlJc w:val="left"/>
+      <w:pPr>
+        <w:ind w:left="3744" w:hanging="1224"/>
+      </w:pPr>
+      <w:rPr>
+        <w:rFonts w:hint="default"/>
+      </w:rPr>
+    </w:lvl>
+    <w:lvl w:ilvl="8">
+      <w:start w:val="1"/>
+      <w:numFmt w:val="decimal"/>
+      <w:lvlText w:val="%1.%2.%3.%4.%5.%6.%7.%8.%9."/>
+      <w:lvlJc w:val="left"/>
+      <w:pPr>
+        <w:ind w:left="4320" w:hanging="1440"/>
+      </w:pPr>
+      <w:rPr>
+        <w:rFonts w:hint="default"/>
+      </w:rPr>
+    </w:lvl>
+  </w:abstractNum>
+  <w:abstractNum w:abstractNumId="5">
+    <w:nsid w:val="1DFF7A6C"/>
+    <w:multiLevelType w:val="multilevel"/>
+    <w:tmpl w:val="F66AD522"/>
+    <w:lvl w:ilvl="0">
+      <w:start w:val="1"/>
+      <w:numFmt w:val="decimal"/>
+      <w:lvlText w:val="%1."/>
+      <w:lvlJc w:val="left"/>
+      <w:pPr>
+        <w:ind w:left="360" w:hanging="360"/>
+      </w:pPr>
+      <w:rPr>
+        <w:rFonts w:hint="default"/>
+      </w:rPr>
+    </w:lvl>
+    <w:lvl w:ilvl="1">
+      <w:start w:val="1"/>
+      <w:numFmt w:val="decimal"/>
+      <w:lvlText w:val="%1.%2."/>
+      <w:lvlJc w:val="left"/>
+      <w:pPr>
+        <w:ind w:left="792" w:hanging="792"/>
+      </w:pPr>
+      <w:rPr>
+        <w:rFonts w:hint="default"/>
+      </w:rPr>
+    </w:lvl>
+    <w:lvl w:ilvl="2">
+      <w:start w:val="1"/>
+      <w:numFmt w:val="decimal"/>
+      <w:lvlText w:val="%1.%2.%3."/>
+      <w:lvlJc w:val="left"/>
+      <w:pPr>
+        <w:ind w:left="1225" w:hanging="505"/>
+      </w:pPr>
+      <w:rPr>
+        <w:rFonts w:hint="default"/>
+      </w:rPr>
+    </w:lvl>
+    <w:lvl w:ilvl="3">
+      <w:start w:val="1"/>
+      <w:numFmt w:val="decimal"/>
+      <w:lvlText w:val="%1.%2.%3.%4."/>
+      <w:lvlJc w:val="left"/>
+      <w:pPr>
+        <w:ind w:left="1728" w:hanging="648"/>
+      </w:pPr>
+      <w:rPr>
+        <w:rFonts w:hint="default"/>
+      </w:rPr>
+    </w:lvl>
+    <w:lvl w:ilvl="4">
+      <w:start w:val="1"/>
+      <w:numFmt w:val="decimal"/>
+      <w:lvlText w:val="%1.%2.%3.%4.%5."/>
+      <w:lvlJc w:val="left"/>
+      <w:pPr>
+        <w:ind w:left="2232" w:hanging="792"/>
+      </w:pPr>
+      <w:rPr>
+        <w:rFonts w:hint="default"/>
+      </w:rPr>
+    </w:lvl>
+    <w:lvl w:ilvl="5">
+      <w:start w:val="1"/>
+      <w:numFmt w:val="decimal"/>
+      <w:lvlText w:val="%1.%2.%3.%4.%5.%6."/>
+      <w:lvlJc w:val="left"/>
+      <w:pPr>
+        <w:ind w:left="2736" w:hanging="936"/>
+      </w:pPr>
+      <w:rPr>
+        <w:rFonts w:hint="default"/>
+      </w:rPr>
+    </w:lvl>
+    <w:lvl w:ilvl="6">
+      <w:start w:val="1"/>
+      <w:numFmt w:val="decimal"/>
+      <w:lvlText w:val="%1.%2.%3.%4.%5.%6.%7."/>
+      <w:lvlJc w:val="left"/>
+      <w:pPr>
+        <w:ind w:left="3240" w:hanging="1080"/>
+      </w:pPr>
+      <w:rPr>
+        <w:rFonts w:hint="default"/>
+      </w:rPr>
+    </w:lvl>
+    <w:lvl w:ilvl="7">
+      <w:start w:val="1"/>
+      <w:numFmt w:val="decimal"/>
+      <w:lvlText w:val="%1.%2.%3.%4.%5.%6.%7.%8."/>
+      <w:lvlJc w:val="left"/>
+      <w:pPr>
+        <w:ind w:left="3744" w:hanging="1224"/>
+      </w:pPr>
+      <w:rPr>
+        <w:rFonts w:hint="default"/>
+      </w:rPr>
+    </w:lvl>
+    <w:lvl w:ilvl="8">
+      <w:start w:val="1"/>
+      <w:numFmt w:val="decimal"/>
+      <w:lvlText w:val="%1.%2.%3.%4.%5.%6.%7.%8.%9."/>
+      <w:lvlJc w:val="left"/>
+      <w:pPr>
+        <w:ind w:left="4320" w:hanging="1440"/>
+      </w:pPr>
+      <w:rPr>
+        <w:rFonts w:hint="default"/>
+      </w:rPr>
+    </w:lvl>
+  </w:abstractNum>
+  <w:abstractNum w:abstractNumId="6">
+    <w:nsid w:val="49FD2F41"/>
+    <w:multiLevelType w:val="multilevel"/>
+    <w:tmpl w:val="ACC4556E"/>
+    <w:lvl w:ilvl="0">
+      <w:start w:val="1"/>
+      <w:numFmt w:val="decimal"/>
+      <w:lvlText w:val="%1."/>
+      <w:lvlJc w:val="left"/>
+      <w:pPr>
+        <w:ind w:left="360" w:hanging="360"/>
+      </w:pPr>
+      <w:rPr>
+        <w:rFonts w:hint="default"/>
+      </w:rPr>
+    </w:lvl>
+    <w:lvl w:ilvl="1">
+      <w:start w:val="1"/>
+      <w:numFmt w:val="decimal"/>
+      <w:lvlText w:val="%1.%2."/>
+      <w:lvlJc w:val="left"/>
+      <w:pPr>
+        <w:ind w:left="567" w:hanging="567"/>
+      </w:pPr>
+      <w:rPr>
+        <w:rFonts w:hint="default"/>
+      </w:rPr>
+    </w:lvl>
+    <w:lvl w:ilvl="2">
+      <w:start w:val="1"/>
+      <w:numFmt w:val="decimal"/>
+      <w:lvlText w:val="%1.%2.%3."/>
+      <w:lvlJc w:val="left"/>
+      <w:pPr>
+        <w:ind w:left="1225" w:hanging="505"/>
+      </w:pPr>
+      <w:rPr>
+        <w:rFonts w:hint="default"/>
+      </w:rPr>
+    </w:lvl>
+    <w:lvl w:ilvl="3">
+      <w:start w:val="1"/>
+      <w:numFmt w:val="decimal"/>
+      <w:lvlText w:val="%1.%2.%3.%4."/>
+      <w:lvlJc w:val="left"/>
+      <w:pPr>
+        <w:ind w:left="1728" w:hanging="648"/>
+      </w:pPr>
+      <w:rPr>
+        <w:rFonts w:hint="default"/>
+      </w:rPr>
+    </w:lvl>
+    <w:lvl w:ilvl="4">
+      <w:start w:val="1"/>
+      <w:numFmt w:val="decimal"/>
+      <w:lvlText w:val="%1.%2.%3.%4.%5."/>
+      <w:lvlJc w:val="left"/>
+      <w:pPr>
+        <w:ind w:left="2232" w:hanging="792"/>
+      </w:pPr>
+      <w:rPr>
+        <w:rFonts w:hint="default"/>
+      </w:rPr>
+    </w:lvl>
+    <w:lvl w:ilvl="5">
+      <w:start w:val="1"/>
+      <w:numFmt w:val="decimal"/>
+      <w:lvlText w:val="%1.%2.%3.%4.%5.%6."/>
+      <w:lvlJc w:val="left"/>
+      <w:pPr>
+        <w:ind w:left="2736" w:hanging="936"/>
+      </w:pPr>
+      <w:rPr>
+        <w:rFonts w:hint="default"/>
+      </w:rPr>
+    </w:lvl>
+    <w:lvl w:ilvl="6">
+      <w:start w:val="1"/>
+      <w:numFmt w:val="decimal"/>
+      <w:lvlText w:val="%1.%2.%3.%4.%5.%6.%7."/>
+      <w:lvlJc w:val="left"/>
+      <w:pPr>
+        <w:ind w:left="3240" w:hanging="1080"/>
+      </w:pPr>
+      <w:rPr>
+        <w:rFonts w:hint="default"/>
+      </w:rPr>
+    </w:lvl>
+    <w:lvl w:ilvl="7">
+      <w:start w:val="1"/>
+      <w:numFmt w:val="decimal"/>
+      <w:lvlText w:val="%1.%2.%3.%4.%5.%6.%7.%8."/>
+      <w:lvlJc w:val="left"/>
+      <w:pPr>
+        <w:ind w:left="3744" w:hanging="1224"/>
+      </w:pPr>
+      <w:rPr>
+        <w:rFonts w:hint="default"/>
+      </w:rPr>
+    </w:lvl>
+    <w:lvl w:ilvl="8">
+      <w:start w:val="1"/>
+      <w:numFmt w:val="decimal"/>
+      <w:lvlText w:val="%1.%2.%3.%4.%5.%6.%7.%8.%9."/>
+      <w:lvlJc w:val="left"/>
+      <w:pPr>
+        <w:ind w:left="4320" w:hanging="1440"/>
+      </w:pPr>
+      <w:rPr>
+        <w:rFonts w:hint="default"/>
+      </w:rPr>
+    </w:lvl>
+  </w:abstractNum>
+  <w:abstractNum w:abstractNumId="7">
+    <w:nsid w:val="4C022848"/>
+    <w:multiLevelType w:val="multilevel"/>
+    <w:tmpl w:val="C17AE700"/>
+    <w:lvl w:ilvl="0">
+      <w:start w:val="1"/>
+      <w:numFmt w:val="decimal"/>
+      <w:lvlText w:val="%1."/>
+      <w:lvlJc w:val="left"/>
+      <w:pPr>
+        <w:ind w:left="720" w:hanging="360"/>
+      </w:pPr>
+    </w:lvl>
+    <w:lvl w:ilvl="1">
+      <w:start w:val="1"/>
+      <w:numFmt w:val="lowerLetter"/>
+      <w:lvlText w:val="%2."/>
+      <w:lvlJc w:val="left"/>
+      <w:pPr>
+        <w:ind w:left="1440" w:hanging="360"/>
+      </w:pPr>
+    </w:lvl>
+    <w:lvl w:ilvl="2">
+      <w:start w:val="1"/>
+      <w:numFmt w:val="lowerRoman"/>
+      <w:lvlText w:val="%3."/>
+      <w:lvlJc w:val="right"/>
+      <w:pPr>
+        <w:ind w:left="2160" w:hanging="180"/>
+      </w:pPr>
+    </w:lvl>
+    <w:lvl w:ilvl="3">
+      <w:start w:val="1"/>
+      <w:numFmt w:val="decimal"/>
+      <w:lvlText w:val="%4."/>
+      <w:lvlJc w:val="left"/>
+      <w:pPr>
+        <w:ind w:left="2880" w:hanging="360"/>
+      </w:pPr>
+    </w:lvl>
+    <w:lvl w:ilvl="4">
+      <w:start w:val="1"/>
+      <w:numFmt w:val="lowerLetter"/>
+      <w:lvlText w:val="%5."/>
+      <w:lvlJc w:val="left"/>
+      <w:pPr>
+        <w:ind w:left="3600" w:hanging="360"/>
+      </w:pPr>
+    </w:lvl>
+    <w:lvl w:ilvl="5">
+      <w:start w:val="1"/>
+      <w:numFmt w:val="lowerRoman"/>
+      <w:lvlText w:val="%6."/>
+      <w:lvlJc w:val="right"/>
+      <w:pPr>
+        <w:ind w:left="4320" w:hanging="180"/>
+      </w:pPr>
+    </w:lvl>
+    <w:lvl w:ilvl="6">
+      <w:start w:val="1"/>
+      <w:numFmt w:val="decimal"/>
+      <w:lvlText w:val="%7."/>
+      <w:lvlJc w:val="left"/>
+      <w:pPr>
+        <w:ind w:left="5040" w:hanging="360"/>
+      </w:pPr>
+    </w:lvl>
+    <w:lvl w:ilvl="7">
+      <w:start w:val="1"/>
+      <w:numFmt w:val="lowerLetter"/>
+      <w:lvlText w:val="%8."/>
+      <w:lvlJc w:val="left"/>
+      <w:pPr>
+        <w:ind w:left="5760" w:hanging="360"/>
+      </w:pPr>
+    </w:lvl>
+    <w:lvl w:ilvl="8">
+      <w:start w:val="1"/>
+      <w:numFmt w:val="lowerRoman"/>
+      <w:lvlText w:val="%9."/>
+      <w:lvlJc w:val="right"/>
+      <w:pPr>
+        <w:ind w:left="6480" w:hanging="180"/>
+      </w:pPr>
+    </w:lvl>
+  </w:abstractNum>
+  <w:abstractNum w:abstractNumId="8">
+    <w:nsid w:val="58713EE4"/>
+    <w:multiLevelType w:val="multilevel"/>
+    <w:tmpl w:val="6666F246"/>
+    <w:lvl w:ilvl="0">
+      <w:start w:val="1"/>
+      <w:numFmt w:val="decimal"/>
+      <w:lvlText w:val="%1."/>
+      <w:lvlJc w:val="left"/>
+      <w:pPr>
+        <w:ind w:left="360" w:hanging="360"/>
+      </w:pPr>
+    </w:lvl>
+    <w:lvl w:ilvl="1">
+      <w:start w:val="1"/>
+      <w:numFmt w:val="decimal"/>
+      <w:lvlText w:val="%1.%2."/>
+      <w:lvlJc w:val="left"/>
+      <w:pPr>
+        <w:ind w:left="792" w:hanging="432"/>
+      </w:pPr>
+    </w:lvl>
+    <w:lvl w:ilvl="2">
+      <w:start w:val="1"/>
+      <w:numFmt w:val="decimal"/>
+      <w:lvlText w:val="%1.%2.%3."/>
+      <w:lvlJc w:val="left"/>
+      <w:pPr>
+        <w:ind w:left="1224" w:hanging="504"/>
+      </w:pPr>
+    </w:lvl>
+    <w:lvl w:ilvl="3">
+      <w:start w:val="1"/>
+      <w:numFmt w:val="decimal"/>
+      <w:lvlText w:val="%1.%2.%3.%4."/>
+      <w:lvlJc w:val="left"/>
+      <w:pPr>
+        <w:ind w:left="1728" w:hanging="648"/>
+      </w:pPr>
+    </w:lvl>
+    <w:lvl w:ilvl="4">
+      <w:start w:val="1"/>
+      <w:numFmt w:val="decimal"/>
+      <w:lvlText w:val="%1.%2.%3.%4.%5."/>
+      <w:lvlJc w:val="left"/>
+      <w:pPr>
+        <w:ind w:left="2232" w:hanging="792"/>
+      </w:pPr>
+    </w:lvl>
+    <w:lvl w:ilvl="5">
+      <w:start w:val="1"/>
+      <w:numFmt w:val="decimal"/>
+      <w:lvlText w:val="%1.%2.%3.%4.%5.%6."/>
+      <w:lvlJc w:val="left"/>
+      <w:pPr>
+        <w:ind w:left="2736" w:hanging="936"/>
+      </w:pPr>
+    </w:lvl>
+    <w:lvl w:ilvl="6">
+      <w:start w:val="1"/>
+      <w:numFmt w:val="decimal"/>
+      <w:lvlText w:val="%1.%2.%3.%4.%5.%6.%7."/>
+      <w:lvlJc w:val="left"/>
+      <w:pPr>
+        <w:ind w:left="3240" w:hanging="1080"/>
+      </w:pPr>
+    </w:lvl>
+    <w:lvl w:ilvl="7">
+      <w:start w:val="1"/>
+      <w:numFmt w:val="decimal"/>
+      <w:lvlText w:val="%1.%2.%3.%4.%5.%6.%7.%8."/>
+      <w:lvlJc w:val="left"/>
+      <w:pPr>
+        <w:ind w:left="3744" w:hanging="1224"/>
+      </w:pPr>
+    </w:lvl>
+    <w:lvl w:ilvl="8">
+      <w:start w:val="1"/>
+      <w:numFmt w:val="decimal"/>
+      <w:lvlText w:val="%1.%2.%3.%4.%5.%6.%7.%8.%9."/>
+      <w:lvlJc w:val="left"/>
+      <w:pPr>
+        <w:ind w:left="4320" w:hanging="1440"/>
+      </w:pPr>
+    </w:lvl>
+  </w:abstractNum>
+  <w:abstractNum w:abstractNumId="9">
+    <w:nsid w:val="64845878"/>
+    <w:multiLevelType w:val="hybridMultilevel"/>
+    <w:tmpl w:val="DE18ECA8"/>
+    <w:lvl w:ilvl="0" w:tplc="7A4ADA6A">
+      <w:start w:val="1"/>
+      <w:numFmt w:val="decimal"/>
+      <w:lvlText w:val="%1."/>
+      <w:lvlJc w:val="left"/>
+      <w:pPr>
+        <w:ind w:left="720" w:hanging="360"/>
+      </w:pPr>
+    </w:lvl>
+    <w:lvl w:ilvl="1" w:tplc="04090019" w:tentative="1">
+      <w:start w:val="1"/>
+      <w:numFmt w:val="lowerLetter"/>
+      <w:lvlText w:val="%2."/>
+      <w:lvlJc w:val="left"/>
+      <w:pPr>
+        <w:ind w:left="1440" w:hanging="360"/>
+      </w:pPr>
+    </w:lvl>
+    <w:lvl w:ilvl="2" w:tplc="0409001B" w:tentative="1">
+      <w:start w:val="1"/>
+      <w:numFmt w:val="lowerRoman"/>
+      <w:lvlText w:val="%3."/>
+      <w:lvlJc w:val="right"/>
+      <w:pPr>
+        <w:ind w:left="2160" w:hanging="180"/>
+      </w:pPr>
+    </w:lvl>
+    <w:lvl w:ilvl="3" w:tplc="0409000F" w:tentative="1">
+      <w:start w:val="1"/>
+      <w:numFmt w:val="decimal"/>
+      <w:lvlText w:val="%4."/>
+      <w:lvlJc w:val="left"/>
+      <w:pPr>
+        <w:ind w:left="2880" w:hanging="360"/>
+      </w:pPr>
+    </w:lvl>
+    <w:lvl w:ilvl="4" w:tplc="04090019" w:tentative="1">
+      <w:start w:val="1"/>
+      <w:numFmt w:val="lowerLetter"/>
+      <w:lvlText w:val="%5."/>
+      <w:lvlJc w:val="left"/>
+      <w:pPr>
+        <w:ind w:left="3600" w:hanging="360"/>
+      </w:pPr>
+    </w:lvl>
+    <w:lvl w:ilvl="5" w:tplc="0409001B" w:tentative="1">
+      <w:start w:val="1"/>
+      <w:numFmt w:val="lowerRoman"/>
+      <w:lvlText w:val="%6."/>
+      <w:lvlJc w:val="right"/>
+      <w:pPr>
+        <w:ind w:left="4320" w:hanging="180"/>
+      </w:pPr>
+    </w:lvl>
+    <w:lvl w:ilvl="6" w:tplc="0409000F" w:tentative="1">
+      <w:start w:val="1"/>
+      <w:numFmt w:val="decimal"/>
+      <w:lvlText w:val="%7."/>
+      <w:lvlJc w:val="left"/>
+      <w:pPr>
+        <w:ind w:left="5040" w:hanging="360"/>
+      </w:pPr>
+    </w:lvl>
+    <w:lvl w:ilvl="7" w:tplc="04090019" w:tentative="1">
+      <w:start w:val="1"/>
+      <w:numFmt w:val="lowerLetter"/>
+      <w:lvlText w:val="%8."/>
+      <w:lvlJc w:val="left"/>
+      <w:pPr>
+        <w:ind w:left="5760" w:hanging="360"/>
+      </w:pPr>
+    </w:lvl>
+    <w:lvl w:ilvl="8" w:tplc="0409001B" w:tentative="1">
+      <w:start w:val="1"/>
+      <w:numFmt w:val="lowerRoman"/>
+      <w:lvlText w:val="%9."/>
+      <w:lvlJc w:val="right"/>
+      <w:pPr>
+        <w:ind w:left="6480" w:hanging="180"/>
+      </w:pPr>
+    </w:lvl>
+  </w:abstractNum>
+  <w:abstractNum w:abstractNumId="10">
+    <w:nsid w:val="662E4599"/>
+    <w:multiLevelType w:val="multilevel"/>
+    <w:tmpl w:val="ACC4556E"/>
+    <w:lvl w:ilvl="0">
+      <w:start w:val="1"/>
+      <w:numFmt w:val="decimal"/>
+      <w:lvlText w:val="%1."/>
+      <w:lvlJc w:val="left"/>
+      <w:pPr>
+        <w:ind w:left="360" w:hanging="360"/>
+      </w:pPr>
+      <w:rPr>
+        <w:rFonts w:hint="default"/>
+      </w:rPr>
+    </w:lvl>
+    <w:lvl w:ilvl="1">
+      <w:start w:val="1"/>
+      <w:numFmt w:val="decimal"/>
+      <w:lvlText w:val="%1.%2."/>
+      <w:lvlJc w:val="left"/>
+      <w:pPr>
+        <w:ind w:left="567" w:hanging="567"/>
+      </w:pPr>
+      <w:rPr>
+        <w:rFonts w:hint="default"/>
+      </w:rPr>
+    </w:lvl>
+    <w:lvl w:ilvl="2">
+      <w:start w:val="1"/>
+      <w:numFmt w:val="decimal"/>
+      <w:lvlText w:val="%1.%2.%3."/>
+      <w:lvlJc w:val="left"/>
+      <w:pPr>
+        <w:ind w:left="1225" w:hanging="505"/>
+      </w:pPr>
+      <w:rPr>
+        <w:rFonts w:hint="default"/>
+      </w:rPr>
+    </w:lvl>
+    <w:lvl w:ilvl="3">
+      <w:start w:val="1"/>
+      <w:numFmt w:val="decimal"/>
+      <w:lvlText w:val="%1.%2.%3.%4."/>
+      <w:lvlJc w:val="left"/>
+      <w:pPr>
+        <w:ind w:left="1728" w:hanging="648"/>
+      </w:pPr>
+      <w:rPr>
+        <w:rFonts w:hint="default"/>
+      </w:rPr>
+    </w:lvl>
+    <w:lvl w:ilvl="4">
+      <w:start w:val="1"/>
+      <w:numFmt w:val="decimal"/>
+      <w:lvlText w:val="%1.%2.%3.%4.%5."/>
+      <w:lvlJc w:val="left"/>
+      <w:pPr>
+        <w:ind w:left="2232" w:hanging="792"/>
+      </w:pPr>
+      <w:rPr>
+        <w:rFonts w:hint="default"/>
+      </w:rPr>
+    </w:lvl>
+    <w:lvl w:ilvl="5">
+      <w:start w:val="1"/>
+      <w:numFmt w:val="decimal"/>
+      <w:lvlText w:val="%1.%2.%3.%4.%5.%6."/>
+      <w:lvlJc w:val="left"/>
+      <w:pPr>
+        <w:ind w:left="2736" w:hanging="936"/>
+      </w:pPr>
+      <w:rPr>
+        <w:rFonts w:hint="default"/>
+      </w:rPr>
+    </w:lvl>
+    <w:lvl w:ilvl="6">
+      <w:start w:val="1"/>
+      <w:numFmt w:val="decimal"/>
+      <w:lvlText w:val="%1.%2.%3.%4.%5.%6.%7."/>
+      <w:lvlJc w:val="left"/>
+      <w:pPr>
+        <w:ind w:left="3240" w:hanging="1080"/>
+      </w:pPr>
+      <w:rPr>
+        <w:rFonts w:hint="default"/>
+      </w:rPr>
+    </w:lvl>
+    <w:lvl w:ilvl="7">
+      <w:start w:val="1"/>
+      <w:numFmt w:val="decimal"/>
+      <w:lvlText w:val="%1.%2.%3.%4.%5.%6.%7.%8."/>
+      <w:lvlJc w:val="left"/>
+      <w:pPr>
+        <w:ind w:left="3744" w:hanging="1224"/>
+      </w:pPr>
+      <w:rPr>
+        <w:rFonts w:hint="default"/>
+      </w:rPr>
+    </w:lvl>
+    <w:lvl w:ilvl="8">
+      <w:start w:val="1"/>
+      <w:numFmt w:val="decimal"/>
+      <w:lvlText w:val="%1.%2.%3.%4.%5.%6.%7.%8.%9."/>
+      <w:lvlJc w:val="left"/>
+      <w:pPr>
+        <w:ind w:left="4320" w:hanging="1440"/>
+      </w:pPr>
+      <w:rPr>
+        <w:rFonts w:hint="default"/>
+      </w:rPr>
+    </w:lvl>
+  </w:abstractNum>
+  <w:abstractNum w:abstractNumId="11">
+    <w:nsid w:val="68141595"/>
+    <w:multiLevelType w:val="multilevel"/>
+    <w:tmpl w:val="4B7AF74A"/>
+    <w:lvl w:ilvl="0">
+      <w:start w:val="1"/>
+      <w:numFmt w:val="decimal"/>
+      <w:lvlText w:val="%1."/>
+      <w:lvlJc w:val="left"/>
+      <w:pPr>
+        <w:ind w:left="360" w:hanging="360"/>
+      </w:pPr>
+      <w:rPr>
+        <w:rFonts w:hint="default"/>
+      </w:rPr>
+    </w:lvl>
+    <w:lvl w:ilvl="1">
+      <w:start w:val="1"/>
+      <w:numFmt w:val="decimal"/>
+      <w:lvlText w:val="%1.%2."/>
+      <w:lvlJc w:val="left"/>
+      <w:pPr>
+        <w:ind w:left="567" w:hanging="567"/>
+      </w:pPr>
+      <w:rPr>
+        <w:rFonts w:hint="default"/>
+      </w:rPr>
+    </w:lvl>
+    <w:lvl w:ilvl="2">
+      <w:start w:val="1"/>
+      <w:numFmt w:val="decimal"/>
+      <w:lvlText w:val="%1.%2.%3."/>
+      <w:lvlJc w:val="left"/>
+      <w:pPr>
+        <w:ind w:left="567" w:hanging="567"/>
+      </w:pPr>
+      <w:rPr>
+        <w:rFonts w:hint="default"/>
+      </w:rPr>
+    </w:lvl>
+    <w:lvl w:ilvl="3">
+      <w:start w:val="1"/>
+      <w:numFmt w:val="decimal"/>
+      <w:lvlText w:val="%3%1.%2..%4."/>
+      <w:lvlJc w:val="left"/>
+      <w:pPr>
+        <w:ind w:left="567" w:hanging="567"/>
+      </w:pPr>
+      <w:rPr>
+        <w:rFonts w:hint="default"/>
+      </w:rPr>
+    </w:lvl>
+    <w:lvl w:ilvl="4">
+      <w:start w:val="1"/>
+      <w:numFmt w:val="decimal"/>
+      <w:lvlText w:val="%1.%2.%3.%4.%5."/>
+      <w:lvlJc w:val="left"/>
+      <w:pPr>
+        <w:ind w:left="2232" w:hanging="792"/>
+      </w:pPr>
+      <w:rPr>
+        <w:rFonts w:hint="default"/>
+      </w:rPr>
+    </w:lvl>
+    <w:lvl w:ilvl="5">
+      <w:start w:val="1"/>
+      <w:numFmt w:val="decimal"/>
+      <w:lvlText w:val="%1.%2.%3.%4.%5.%6."/>
+      <w:lvlJc w:val="left"/>
+      <w:pPr>
+        <w:ind w:left="2736" w:hanging="936"/>
+      </w:pPr>
+      <w:rPr>
+        <w:rFonts w:hint="default"/>
+      </w:rPr>
+    </w:lvl>
+    <w:lvl w:ilvl="6">
+      <w:start w:val="1"/>
+      <w:numFmt w:val="decimal"/>
+      <w:lvlText w:val="%1.%2.%3.%4.%5.%6.%7."/>
+      <w:lvlJc w:val="left"/>
+      <w:pPr>
+        <w:ind w:left="3240" w:hanging="1080"/>
+      </w:pPr>
+      <w:rPr>
+        <w:rFonts w:hint="default"/>
+      </w:rPr>
+    </w:lvl>
+    <w:lvl w:ilvl="7">
+      <w:start w:val="1"/>
+      <w:numFmt w:val="decimal"/>
+      <w:lvlText w:val="%1.%2.%3.%4.%5.%6.%7.%8."/>
+      <w:lvlJc w:val="left"/>
+      <w:pPr>
+        <w:ind w:left="3744" w:hanging="1224"/>
+      </w:pPr>
+      <w:rPr>
+        <w:rFonts w:hint="default"/>
+      </w:rPr>
+    </w:lvl>
+    <w:lvl w:ilvl="8">
+      <w:start w:val="1"/>
+      <w:numFmt w:val="decimal"/>
+      <w:lvlText w:val="%1.%2.%3.%4.%5.%6.%7.%8.%9."/>
+      <w:lvlJc w:val="left"/>
+      <w:pPr>
+        <w:ind w:left="4320" w:hanging="1440"/>
+      </w:pPr>
+      <w:rPr>
+        <w:rFonts w:hint="default"/>
+      </w:rPr>
+    </w:lvl>
+  </w:abstractNum>
   <w:num w:numId="1">
     <w:abstractNumId w:val="1"/>
   </w:num>
   <w:num w:numId="2">
     <w:abstractNumId w:val="0"/>
+  </w:num>
+  <w:num w:numId="3">
+    <w:abstractNumId w:val="9"/>
+  </w:num>
+  <w:num w:numId="4">
+    <w:abstractNumId w:val="8"/>
+  </w:num>
+  <w:num w:numId="5">
+    <w:abstractNumId w:val="7"/>
+  </w:num>
+  <w:num w:numId="6">
+    <w:abstractNumId w:val="2"/>
+  </w:num>
+  <w:num w:numId="7">
+    <w:abstractNumId w:val="3"/>
+  </w:num>
+  <w:num w:numId="8">
+    <w:abstractNumId w:val="5"/>
+  </w:num>
+  <w:num w:numId="9">
+    <w:abstractNumId w:val="6"/>
+  </w:num>
+  <w:num w:numId="10">
+    <w:abstractNumId w:val="10"/>
+  </w:num>
+  <w:num w:numId="11">
+    <w:abstractNumId w:val="4"/>
+  </w:num>
+  <w:num w:numId="12">
+    <w:abstractNumId w:val="11"/>
   </w:num>
 </w:numbering>
 </file>
@@ -292,10 +1348,13 @@
     <w:next w:val="BodyText"/>
     <w:uiPriority w:val="9"/>
     <w:qFormat/>
-    <w:rsid w:val="00CC32F6"/>
+    <w:rsid w:val="000A2264"/>
     <w:pPr>
       <w:keepNext/>
       <w:keepLines/>
+      <w:numPr>
+        <w:numId w:val="7"/>
+      </w:numPr>
       <w:spacing w:before="480" w:after="0"/>
       <w:outlineLvl w:val="0"/>
     </w:pPr>
@@ -314,10 +1373,14 @@
     <w:uiPriority w:val="9"/>
     <w:unhideWhenUsed/>
     <w:qFormat/>
-    <w:rsid w:val="00CC32F6"/>
+    <w:rsid w:val="000A2264"/>
     <w:pPr>
       <w:keepNext/>
       <w:keepLines/>
+      <w:numPr>
+        <w:ilvl w:val="1"/>
+        <w:numId w:val="7"/>
+      </w:numPr>
       <w:spacing w:before="200" w:after="0"/>
       <w:outlineLvl w:val="1"/>
     </w:pPr>
@@ -325,49 +1388,45 @@
       <w:rFonts w:eastAsiaTheme="majorEastAsia" w:cstheme="majorBidi"/>
       <w:b/>
       <w:bCs/>
-      <w:sz w:val="32"/>
+      <w:sz w:val="28"/>
       <w:szCs w:val="32"/>
     </w:rPr>
   </w:style>
   <w:style w:type="paragraph" w:styleId="Heading3">
     <w:name w:val="heading 3"/>
-    <w:basedOn w:val="Normal"/>
+    <w:basedOn w:val="Heading2"/>
     <w:next w:val="BodyText"/>
     <w:uiPriority w:val="9"/>
     <w:unhideWhenUsed/>
     <w:qFormat/>
-    <w:rsid w:val="00CC32F6"/>
+    <w:rsid w:val="000A2264"/>
     <w:pPr>
-      <w:keepNext/>
-      <w:keepLines/>
-      <w:spacing w:before="200" w:after="0"/>
+      <w:numPr>
+        <w:ilvl w:val="2"/>
+      </w:numPr>
       <w:outlineLvl w:val="2"/>
     </w:pPr>
     <w:rPr>
-      <w:rFonts w:eastAsiaTheme="majorEastAsia" w:cstheme="majorBidi"/>
-      <w:b/>
-      <w:bCs/>
-      <w:sz w:val="28"/>
+      <w:bCs w:val="0"/>
       <w:szCs w:val="28"/>
     </w:rPr>
   </w:style>
   <w:style w:type="paragraph" w:styleId="Heading4">
     <w:name w:val="heading 4"/>
-    <w:basedOn w:val="Normal"/>
+    <w:basedOn w:val="Heading3"/>
     <w:next w:val="BodyText"/>
     <w:uiPriority w:val="9"/>
     <w:unhideWhenUsed/>
     <w:qFormat/>
-    <w:rsid w:val="00CC32F6"/>
+    <w:rsid w:val="000A2264"/>
     <w:pPr>
-      <w:keepNext/>
-      <w:keepLines/>
-      <w:spacing w:before="200" w:after="0"/>
+      <w:numPr>
+        <w:ilvl w:val="3"/>
+      </w:numPr>
       <w:outlineLvl w:val="3"/>
     </w:pPr>
     <w:rPr>
-      <w:rFonts w:eastAsiaTheme="majorEastAsia" w:cstheme="majorBidi"/>
-      <w:b/>
+      <w:b w:val="0"/>
       <w:bCs/>
     </w:rPr>
   </w:style>
@@ -378,7 +1437,7 @@
     <w:uiPriority w:val="9"/>
     <w:unhideWhenUsed/>
     <w:qFormat/>
-    <w:rsid w:val="00CC32F6"/>
+    <w:rsid w:val="004C702A"/>
     <w:pPr>
       <w:keepNext/>
       <w:keepLines/>
@@ -398,7 +1457,7 @@
     <w:uiPriority w:val="9"/>
     <w:unhideWhenUsed/>
     <w:qFormat/>
-    <w:rsid w:val="00CC32F6"/>
+    <w:rsid w:val="004C702A"/>
     <w:pPr>
       <w:keepNext/>
       <w:keepLines/>
@@ -407,6 +1466,65 @@
     </w:pPr>
     <w:rPr>
       <w:rFonts w:eastAsiaTheme="majorEastAsia" w:cstheme="majorBidi"/>
+    </w:rPr>
+  </w:style>
+  <w:style w:type="paragraph" w:styleId="Heading7">
+    <w:name w:val="heading 7"/>
+    <w:basedOn w:val="Normal"/>
+    <w:next w:val="Normal"/>
+    <w:link w:val="Heading7Char"/>
+    <w:rsid w:val="004C702A"/>
+    <w:pPr>
+      <w:keepNext/>
+      <w:keepLines/>
+      <w:spacing w:before="200" w:after="0"/>
+      <w:outlineLvl w:val="6"/>
+    </w:pPr>
+    <w:rPr>
+      <w:rFonts w:asciiTheme="majorHAnsi" w:eastAsiaTheme="majorEastAsia" w:hAnsiTheme="majorHAnsi" w:cstheme="majorBidi"/>
+      <w:i/>
+      <w:iCs/>
+      <w:color w:val="404040" w:themeColor="text1" w:themeTint="BF"/>
+    </w:rPr>
+  </w:style>
+  <w:style w:type="paragraph" w:styleId="Heading8">
+    <w:name w:val="heading 8"/>
+    <w:basedOn w:val="Normal"/>
+    <w:next w:val="Normal"/>
+    <w:link w:val="Heading8Char"/>
+    <w:rsid w:val="004C702A"/>
+    <w:pPr>
+      <w:keepNext/>
+      <w:keepLines/>
+      <w:spacing w:before="200" w:after="0"/>
+      <w:outlineLvl w:val="7"/>
+    </w:pPr>
+    <w:rPr>
+      <w:rFonts w:asciiTheme="majorHAnsi" w:eastAsiaTheme="majorEastAsia" w:hAnsiTheme="majorHAnsi" w:cstheme="majorBidi"/>
+      <w:color w:val="404040" w:themeColor="text1" w:themeTint="BF"/>
+      <w:sz w:val="20"/>
+      <w:szCs w:val="20"/>
+    </w:rPr>
+  </w:style>
+  <w:style w:type="paragraph" w:styleId="Heading9">
+    <w:name w:val="heading 9"/>
+    <w:basedOn w:val="Normal"/>
+    <w:next w:val="Normal"/>
+    <w:link w:val="Heading9Char"/>
+    <w:rsid w:val="004C702A"/>
+    <w:pPr>
+      <w:keepNext/>
+      <w:keepLines/>
+      <w:spacing w:before="200" w:after="0"/>
+      <w:outlineLvl w:val="8"/>
+    </w:pPr>
+    <w:rPr>
+      <w:rFonts w:asciiTheme="majorHAnsi" w:eastAsiaTheme="majorEastAsia" w:hAnsiTheme="majorHAnsi" w:cstheme="majorBidi"/>
+      <w:i/>
+      <w:iCs/>
+      <w:color w:val="404040" w:themeColor="text1" w:themeTint="BF"/>
+      <w:sz w:val="20"/>
+      <w:szCs w:val="20"/>
     </w:rPr>
   </w:style>
   <w:style w:type="character" w:default="1" w:styleId="DefaultParagraphFont">
@@ -548,9 +1666,10 @@
     <w:uiPriority w:val="9"/>
     <w:unhideWhenUsed/>
     <w:qFormat/>
-    <w:rsid w:val="00CC32F6"/>
+    <w:rsid w:val="00ED181C"/>
     <w:pPr>
-      <w:spacing w:before="100" w:after="100"/>
+      <w:spacing w:before="100" w:after="100" w:line="240" w:lineRule="auto"/>
+      <w:ind w:left="2268" w:firstLine="0"/>
     </w:pPr>
     <w:rPr>
       <w:rFonts w:eastAsiaTheme="majorEastAsia" w:cstheme="majorBidi"/>
@@ -959,6 +2078,44 @@
     <w:rPr>
       <w:rFonts w:ascii="Consolas" w:hAnsi="Consolas"/>
       <w:sz w:val="22"/>
+    </w:rPr>
+  </w:style>
+  <w:style w:type="character" w:customStyle="1" w:styleId="Heading7Char">
+    <w:name w:val="Heading 7 Char"/>
+    <w:basedOn w:val="DefaultParagraphFont"/>
+    <w:link w:val="Heading7"/>
+    <w:rsid w:val="00AA4E7A"/>
+    <w:rPr>
+      <w:rFonts w:asciiTheme="majorHAnsi" w:eastAsiaTheme="majorEastAsia" w:hAnsiTheme="majorHAnsi" w:cstheme="majorBidi"/>
+      <w:i/>
+      <w:iCs/>
+      <w:color w:val="404040" w:themeColor="text1" w:themeTint="BF"/>
+    </w:rPr>
+  </w:style>
+  <w:style w:type="character" w:customStyle="1" w:styleId="Heading8Char">
+    <w:name w:val="Heading 8 Char"/>
+    <w:basedOn w:val="DefaultParagraphFont"/>
+    <w:link w:val="Heading8"/>
+    <w:rsid w:val="00AA4E7A"/>
+    <w:rPr>
+      <w:rFonts w:asciiTheme="majorHAnsi" w:eastAsiaTheme="majorEastAsia" w:hAnsiTheme="majorHAnsi" w:cstheme="majorBidi"/>
+      <w:color w:val="404040" w:themeColor="text1" w:themeTint="BF"/>
+      <w:sz w:val="20"/>
+      <w:szCs w:val="20"/>
+    </w:rPr>
+  </w:style>
+  <w:style w:type="character" w:customStyle="1" w:styleId="Heading9Char">
+    <w:name w:val="Heading 9 Char"/>
+    <w:basedOn w:val="DefaultParagraphFont"/>
+    <w:link w:val="Heading9"/>
+    <w:rsid w:val="00AA4E7A"/>
+    <w:rPr>
+      <w:rFonts w:asciiTheme="majorHAnsi" w:eastAsiaTheme="majorEastAsia" w:hAnsiTheme="majorHAnsi" w:cstheme="majorBidi"/>
+      <w:i/>
+      <w:iCs/>
+      <w:color w:val="404040" w:themeColor="text1" w:themeTint="BF"/>
+      <w:sz w:val="20"/>
+      <w:szCs w:val="20"/>
     </w:rPr>
   </w:style>
 </w:styles>

</xml_diff>